<commit_message>
fixed bugs, GUI updated, IDASTAR FIXED
</commit_message>
<xml_diff>
--- a/report.docx
+++ b/report.docx
@@ -14,7 +14,7 @@
           <w:szCs w:val="40"/>
         </w:rPr>
       </w:pPr>
-      <w:bookmarkStart w:id="0" w:name="_Toc58848619"/>
+      <w:bookmarkStart w:id="0" w:name="_Toc60689922"/>
       <w:r>
         <w:rPr>
           <w:rFonts w:asciiTheme="majorBidi" w:hAnsiTheme="majorBidi"/>
@@ -100,29 +100,28 @@
     <w:p/>
     <w:p/>
     <w:p/>
-    <w:p/>
     <w:p>
       <w:r>
         <w:rPr>
           <w:noProof/>
         </w:rPr>
         <w:drawing>
-          <wp:anchor distT="0" distB="0" distL="114300" distR="114300" simplePos="0" relativeHeight="251658240" behindDoc="1" locked="0" layoutInCell="1" allowOverlap="1">
+          <wp:anchor distT="0" distB="0" distL="114300" distR="114300" simplePos="0" relativeHeight="251662336" behindDoc="1" locked="0" layoutInCell="1" allowOverlap="1">
             <wp:simplePos x="0" y="0"/>
             <wp:positionH relativeFrom="margin">
               <wp:align>center</wp:align>
             </wp:positionH>
             <wp:positionV relativeFrom="paragraph">
-              <wp:posOffset>259715</wp:posOffset>
+              <wp:posOffset>8559</wp:posOffset>
             </wp:positionV>
-            <wp:extent cx="2533650" cy="2510155"/>
-            <wp:effectExtent l="0" t="0" r="0" b="4445"/>
+            <wp:extent cx="3516630" cy="3466465"/>
+            <wp:effectExtent l="0" t="0" r="7620" b="635"/>
             <wp:wrapTight wrapText="bothSides">
               <wp:wrapPolygon edited="0">
                 <wp:start x="0" y="0"/>
-                <wp:lineTo x="0" y="21474"/>
-                <wp:lineTo x="21438" y="21474"/>
-                <wp:lineTo x="21438" y="0"/>
+                <wp:lineTo x="0" y="21485"/>
+                <wp:lineTo x="21530" y="21485"/>
+                <wp:lineTo x="21530" y="0"/>
                 <wp:lineTo x="0" y="0"/>
               </wp:wrapPolygon>
             </wp:wrapTight>
@@ -152,7 +151,7 @@
                   <pic:spPr>
                     <a:xfrm>
                       <a:off x="0" y="0"/>
-                      <a:ext cx="2533650" cy="2510155"/>
+                      <a:ext cx="3516630" cy="3466465"/>
                     </a:xfrm>
                     <a:prstGeom prst="rect">
                       <a:avLst/>
@@ -171,6 +170,7 @@
         </w:drawing>
       </w:r>
     </w:p>
+    <w:p/>
     <w:p/>
     <w:p/>
     <w:p/>
@@ -256,7 +256,7 @@
           <w:r>
             <w:fldChar w:fldCharType="separate"/>
           </w:r>
-          <w:hyperlink w:anchor="_Toc58848619" w:history="1">
+          <w:hyperlink w:anchor="_Toc60689922" w:history="1">
             <w:r>
               <w:rPr>
                 <w:rStyle w:val="Hyperlink"/>
@@ -284,7 +284,7 @@
                 <w:noProof/>
                 <w:webHidden/>
               </w:rPr>
-              <w:instrText xml:space="preserve"> PAGEREF _Toc58848619 \h </w:instrText>
+              <w:instrText xml:space="preserve"> PAGEREF _Toc60689922 \h </w:instrText>
             </w:r>
             <w:r>
               <w:rPr>
@@ -326,7 +326,7 @@
               <w:noProof/>
             </w:rPr>
           </w:pPr>
-          <w:hyperlink w:anchor="_Toc58848620" w:history="1">
+          <w:hyperlink w:anchor="_Toc60689923" w:history="1">
             <w:r>
               <w:rPr>
                 <w:rStyle w:val="Hyperlink"/>
@@ -354,7 +354,7 @@
                 <w:noProof/>
                 <w:webHidden/>
               </w:rPr>
-              <w:instrText xml:space="preserve"> PAGEREF _Toc58848620 \h </w:instrText>
+              <w:instrText xml:space="preserve"> PAGEREF _Toc60689923 \h </w:instrText>
             </w:r>
             <w:r>
               <w:rPr>
@@ -396,7 +396,7 @@
               <w:noProof/>
             </w:rPr>
           </w:pPr>
-          <w:hyperlink w:anchor="_Toc58848621" w:history="1">
+          <w:hyperlink w:anchor="_Toc60689924" w:history="1">
             <w:r>
               <w:rPr>
                 <w:rStyle w:val="Hyperlink"/>
@@ -424,7 +424,7 @@
                 <w:noProof/>
                 <w:webHidden/>
               </w:rPr>
-              <w:instrText xml:space="preserve"> PAGEREF _Toc58848621 \h </w:instrText>
+              <w:instrText xml:space="preserve"> PAGEREF _Toc60689924 \h </w:instrText>
             </w:r>
             <w:r>
               <w:rPr>
@@ -466,7 +466,7 @@
               <w:noProof/>
             </w:rPr>
           </w:pPr>
-          <w:hyperlink w:anchor="_Toc58848622" w:history="1">
+          <w:hyperlink w:anchor="_Toc60689925" w:history="1">
             <w:r>
               <w:rPr>
                 <w:rStyle w:val="Hyperlink"/>
@@ -494,7 +494,7 @@
                 <w:noProof/>
                 <w:webHidden/>
               </w:rPr>
-              <w:instrText xml:space="preserve"> PAGEREF _Toc58848622 \h </w:instrText>
+              <w:instrText xml:space="preserve"> PAGEREF _Toc60689925 \h </w:instrText>
             </w:r>
             <w:r>
               <w:rPr>
@@ -536,7 +536,7 @@
               <w:noProof/>
             </w:rPr>
           </w:pPr>
-          <w:hyperlink w:anchor="_Toc58848623" w:history="1">
+          <w:hyperlink w:anchor="_Toc60689926" w:history="1">
             <w:r>
               <w:rPr>
                 <w:rStyle w:val="Hyperlink"/>
@@ -564,7 +564,7 @@
                 <w:noProof/>
                 <w:webHidden/>
               </w:rPr>
-              <w:instrText xml:space="preserve"> PAGEREF _Toc58848623 \h </w:instrText>
+              <w:instrText xml:space="preserve"> PAGEREF _Toc60689926 \h </w:instrText>
             </w:r>
             <w:r>
               <w:rPr>
@@ -606,7 +606,7 @@
               <w:noProof/>
             </w:rPr>
           </w:pPr>
-          <w:hyperlink w:anchor="_Toc58848624" w:history="1">
+          <w:hyperlink w:anchor="_Toc60689927" w:history="1">
             <w:r>
               <w:rPr>
                 <w:rStyle w:val="Hyperlink"/>
@@ -633,7 +633,7 @@
                 <w:noProof/>
                 <w:webHidden/>
               </w:rPr>
-              <w:instrText xml:space="preserve"> PAGEREF _Toc58848624 \h </w:instrText>
+              <w:instrText xml:space="preserve"> PAGEREF _Toc60689927 \h </w:instrText>
             </w:r>
             <w:r>
               <w:rPr>
@@ -675,7 +675,7 @@
               <w:noProof/>
             </w:rPr>
           </w:pPr>
-          <w:hyperlink w:anchor="_Toc58848625" w:history="1">
+          <w:hyperlink w:anchor="_Toc60689928" w:history="1">
             <w:r>
               <w:rPr>
                 <w:rStyle w:val="Hyperlink"/>
@@ -702,7 +702,7 @@
                 <w:noProof/>
                 <w:webHidden/>
               </w:rPr>
-              <w:instrText xml:space="preserve"> PAGEREF _Toc58848625 \h </w:instrText>
+              <w:instrText xml:space="preserve"> PAGEREF _Toc60689928 \h </w:instrText>
             </w:r>
             <w:r>
               <w:rPr>
@@ -744,7 +744,7 @@
               <w:noProof/>
             </w:rPr>
           </w:pPr>
-          <w:hyperlink w:anchor="_Toc58848626" w:history="1">
+          <w:hyperlink w:anchor="_Toc60689929" w:history="1">
             <w:r>
               <w:rPr>
                 <w:rStyle w:val="Hyperlink"/>
@@ -771,7 +771,7 @@
                 <w:noProof/>
                 <w:webHidden/>
               </w:rPr>
-              <w:instrText xml:space="preserve"> PAGEREF _Toc58848626 \h </w:instrText>
+              <w:instrText xml:space="preserve"> PAGEREF _Toc60689929 \h </w:instrText>
             </w:r>
             <w:r>
               <w:rPr>
@@ -813,7 +813,7 @@
               <w:noProof/>
             </w:rPr>
           </w:pPr>
-          <w:hyperlink w:anchor="_Toc58848627" w:history="1">
+          <w:hyperlink w:anchor="_Toc60689930" w:history="1">
             <w:r>
               <w:rPr>
                 <w:rStyle w:val="Hyperlink"/>
@@ -840,7 +840,7 @@
                 <w:noProof/>
                 <w:webHidden/>
               </w:rPr>
-              <w:instrText xml:space="preserve"> PAGEREF _Toc58848627 \h </w:instrText>
+              <w:instrText xml:space="preserve"> PAGEREF _Toc60689930 \h </w:instrText>
             </w:r>
             <w:r>
               <w:rPr>
@@ -882,7 +882,7 @@
               <w:noProof/>
             </w:rPr>
           </w:pPr>
-          <w:hyperlink w:anchor="_Toc58848628" w:history="1">
+          <w:hyperlink w:anchor="_Toc60689931" w:history="1">
             <w:r>
               <w:rPr>
                 <w:rStyle w:val="Hyperlink"/>
@@ -909,7 +909,7 @@
                 <w:noProof/>
                 <w:webHidden/>
               </w:rPr>
-              <w:instrText xml:space="preserve"> PAGEREF _Toc58848628 \h </w:instrText>
+              <w:instrText xml:space="preserve"> PAGEREF _Toc60689931 \h </w:instrText>
             </w:r>
             <w:r>
               <w:rPr>
@@ -930,6 +930,144 @@
                 <w:webHidden/>
               </w:rPr>
               <w:t>7</w:t>
+            </w:r>
+            <w:r>
+              <w:rPr>
+                <w:noProof/>
+                <w:webHidden/>
+              </w:rPr>
+              <w:fldChar w:fldCharType="end"/>
+            </w:r>
+          </w:hyperlink>
+        </w:p>
+        <w:p>
+          <w:pPr>
+            <w:pStyle w:val="TOC2"/>
+            <w:tabs>
+              <w:tab w:val="right" w:leader="dot" w:pos="8630"/>
+            </w:tabs>
+            <w:rPr>
+              <w:rFonts w:eastAsiaTheme="minorEastAsia"/>
+              <w:noProof/>
+            </w:rPr>
+          </w:pPr>
+          <w:hyperlink w:anchor="_Toc60689932" w:history="1">
+            <w:r>
+              <w:rPr>
+                <w:rStyle w:val="Hyperlink"/>
+                <w:noProof/>
+              </w:rPr>
+              <w:t>GUI:</w:t>
+            </w:r>
+            <w:r>
+              <w:rPr>
+                <w:noProof/>
+                <w:webHidden/>
+              </w:rPr>
+              <w:tab/>
+            </w:r>
+            <w:r>
+              <w:rPr>
+                <w:noProof/>
+                <w:webHidden/>
+              </w:rPr>
+              <w:fldChar w:fldCharType="begin"/>
+            </w:r>
+            <w:r>
+              <w:rPr>
+                <w:noProof/>
+                <w:webHidden/>
+              </w:rPr>
+              <w:instrText xml:space="preserve"> PAGEREF _Toc60689932 \h </w:instrText>
+            </w:r>
+            <w:r>
+              <w:rPr>
+                <w:noProof/>
+                <w:webHidden/>
+              </w:rPr>
+            </w:r>
+            <w:r>
+              <w:rPr>
+                <w:noProof/>
+                <w:webHidden/>
+              </w:rPr>
+              <w:fldChar w:fldCharType="separate"/>
+            </w:r>
+            <w:r>
+              <w:rPr>
+                <w:noProof/>
+                <w:webHidden/>
+              </w:rPr>
+              <w:t>8</w:t>
+            </w:r>
+            <w:r>
+              <w:rPr>
+                <w:noProof/>
+                <w:webHidden/>
+              </w:rPr>
+              <w:fldChar w:fldCharType="end"/>
+            </w:r>
+          </w:hyperlink>
+        </w:p>
+        <w:p>
+          <w:pPr>
+            <w:pStyle w:val="TOC2"/>
+            <w:tabs>
+              <w:tab w:val="right" w:leader="dot" w:pos="8630"/>
+            </w:tabs>
+            <w:rPr>
+              <w:rFonts w:eastAsiaTheme="minorEastAsia"/>
+              <w:noProof/>
+            </w:rPr>
+          </w:pPr>
+          <w:hyperlink w:anchor="_Toc60689933" w:history="1">
+            <w:r>
+              <w:rPr>
+                <w:rStyle w:val="Hyperlink"/>
+                <w:noProof/>
+              </w:rPr>
+              <w:t>Maze Generator:</w:t>
+            </w:r>
+            <w:r>
+              <w:rPr>
+                <w:noProof/>
+                <w:webHidden/>
+              </w:rPr>
+              <w:tab/>
+            </w:r>
+            <w:r>
+              <w:rPr>
+                <w:noProof/>
+                <w:webHidden/>
+              </w:rPr>
+              <w:fldChar w:fldCharType="begin"/>
+            </w:r>
+            <w:r>
+              <w:rPr>
+                <w:noProof/>
+                <w:webHidden/>
+              </w:rPr>
+              <w:instrText xml:space="preserve"> PAGEREF _Toc60689933 \h </w:instrText>
+            </w:r>
+            <w:r>
+              <w:rPr>
+                <w:noProof/>
+                <w:webHidden/>
+              </w:rPr>
+            </w:r>
+            <w:r>
+              <w:rPr>
+                <w:noProof/>
+                <w:webHidden/>
+              </w:rPr>
+              <w:fldChar w:fldCharType="separate"/>
+            </w:r>
+            <w:r>
+              <w:rPr>
+                <w:noProof/>
+                <w:webHidden/>
+              </w:rPr>
+              <w:t>8</w:t>
             </w:r>
             <w:r>
               <w:rPr>
@@ -1069,45 +1207,18 @@
     </w:p>
     <w:p>
       <w:pPr>
-        <w:rPr>
-          <w:rtl/>
-        </w:rPr>
-      </w:pPr>
-    </w:p>
-    <w:p>
-      <w:pPr>
-        <w:rPr>
-          <w:rtl/>
-        </w:rPr>
-      </w:pPr>
-    </w:p>
-    <w:p>
-      <w:pPr>
-        <w:rPr>
-          <w:rtl/>
-        </w:rPr>
-      </w:pPr>
-    </w:p>
-    <w:p>
-      <w:pPr>
-        <w:rPr>
-          <w:rtl/>
-        </w:rPr>
-      </w:pPr>
-    </w:p>
-    <w:p>
-      <w:pPr>
         <w:pStyle w:val="Heading1"/>
         <w:jc w:val="center"/>
         <w:rPr>
           <w:rFonts w:asciiTheme="majorBidi" w:hAnsiTheme="majorBidi"/>
         </w:rPr>
       </w:pPr>
-      <w:bookmarkStart w:id="1" w:name="_Toc58848620"/>
+      <w:bookmarkStart w:id="1" w:name="_Toc60689923"/>
       <w:r>
         <w:rPr>
           <w:rFonts w:asciiTheme="majorBidi" w:hAnsiTheme="majorBidi"/>
         </w:rPr>
+        <w:lastRenderedPageBreak/>
         <w:t>Tools &amp; environment</w:t>
       </w:r>
       <w:bookmarkEnd w:id="1"/>
@@ -1236,6 +1347,13 @@
         </w:rPr>
         <w:t>apDict to implement a data structure that combines minimum heap and a hash table</w:t>
       </w:r>
+      <w:r>
+        <w:rPr>
+          <w:rFonts w:cstheme="minorHAnsi"/>
+          <w:rtl/>
+        </w:rPr>
+        <w:br/>
+      </w:r>
     </w:p>
     <w:p>
       <w:pPr>
@@ -1255,85 +1373,91 @@
           <w:rFonts w:cstheme="minorHAnsi"/>
           <w:u w:val="single"/>
         </w:rPr>
-        <w:t>Heapq</w:t>
+        <w:t>Tkinter</w:t>
       </w:r>
       <w:proofErr w:type="spellEnd"/>
-      <w:r>
-        <w:rPr>
-          <w:rFonts w:cstheme="minorHAnsi" w:hint="cs"/>
-          <w:u w:val="single"/>
-          <w:rtl/>
-        </w:rPr>
-        <w:t>:</w:t>
-      </w:r>
-      <w:r>
-        <w:rPr>
-          <w:rFonts w:cstheme="minorHAnsi"/>
-        </w:rPr>
-        <w:t xml:space="preserve"> we used </w:t>
-      </w:r>
-      <w:proofErr w:type="spellStart"/>
-      <w:r>
-        <w:rPr>
-          <w:rFonts w:cstheme="minorHAnsi"/>
-        </w:rPr>
-        <w:t>heapq</w:t>
-      </w:r>
-      <w:proofErr w:type="spellEnd"/>
-      <w:r>
-        <w:rPr>
-          <w:rFonts w:cstheme="minorHAnsi"/>
-        </w:rPr>
-        <w:t xml:space="preserve"> to implement priority queue</w:t>
-      </w:r>
       <w:r>
         <w:rPr>
           <w:rFonts w:cstheme="minorHAnsi"/>
           <w:u w:val="single"/>
         </w:rPr>
-        <w:br/>
-      </w:r>
-    </w:p>
-    <w:p>
-      <w:pPr>
-        <w:pStyle w:val="ListParagraph"/>
+        <w:t xml:space="preserve"> &amp; Turtle: </w:t>
+      </w:r>
+      <w:r>
         <w:rPr>
           <w:rFonts w:cstheme="minorHAnsi"/>
         </w:rPr>
-      </w:pPr>
-    </w:p>
-    <w:p>
-      <w:pPr>
+        <w:t>we used this libraries to create the GUI interface and the visualization.</w:t>
+      </w:r>
+      <w:r>
         <w:rPr>
           <w:rFonts w:cstheme="minorHAnsi"/>
           <w:rtl/>
         </w:rPr>
-      </w:pPr>
-    </w:p>
-    <w:p>
-      <w:pPr>
-        <w:rPr>
-          <w:rtl/>
-        </w:rPr>
-      </w:pPr>
-    </w:p>
-    <w:p>
-      <w:pPr>
-        <w:rPr>
-          <w:rtl/>
-        </w:rPr>
-      </w:pPr>
-    </w:p>
-    <w:p>
-      <w:pPr>
-        <w:rPr>
-          <w:rtl/>
-        </w:rPr>
-      </w:pPr>
-    </w:p>
-    <w:p>
-      <w:pPr>
-        <w:rPr>
+        <w:br/>
+      </w:r>
+    </w:p>
+    <w:p>
+      <w:pPr>
+        <w:pStyle w:val="ListParagraph"/>
+        <w:numPr>
+          <w:ilvl w:val="0"/>
+          <w:numId w:val="7"/>
+        </w:numPr>
+        <w:rPr>
+          <w:rFonts w:cstheme="minorHAnsi"/>
+          <w:u w:val="single"/>
+        </w:rPr>
+      </w:pPr>
+      <w:r>
+        <w:rPr>
+          <w:rFonts w:cstheme="minorHAnsi"/>
+          <w:u w:val="single"/>
+        </w:rPr>
+        <w:t>Auto-</w:t>
+      </w:r>
+      <w:proofErr w:type="spellStart"/>
+      <w:r>
+        <w:rPr>
+          <w:rFonts w:cstheme="minorHAnsi"/>
+          <w:u w:val="single"/>
+        </w:rPr>
+        <w:t>py</w:t>
+      </w:r>
+      <w:proofErr w:type="spellEnd"/>
+      <w:r>
+        <w:rPr>
+          <w:rFonts w:cstheme="minorHAnsi"/>
+          <w:u w:val="single"/>
+        </w:rPr>
+        <w:t xml:space="preserve">-to-exe: </w:t>
+      </w:r>
+      <w:r>
+        <w:rPr>
+          <w:rFonts w:cstheme="minorHAnsi"/>
+        </w:rPr>
+        <w:t xml:space="preserve"> we used this library to bundle our code and generate an executable file.</w:t>
+      </w:r>
+      <w:r>
+        <w:rPr>
+          <w:rFonts w:cstheme="minorHAnsi"/>
+          <w:u w:val="single"/>
+        </w:rPr>
+        <w:br/>
+      </w:r>
+    </w:p>
+    <w:p>
+      <w:pPr>
+        <w:pStyle w:val="ListParagraph"/>
+        <w:rPr>
+          <w:rFonts w:cstheme="minorHAnsi"/>
+        </w:rPr>
+      </w:pPr>
+    </w:p>
+    <w:p>
+      <w:pPr>
+        <w:rPr>
+          <w:rFonts w:cstheme="minorHAnsi"/>
           <w:rtl/>
         </w:rPr>
       </w:pPr>
@@ -1417,6 +1541,7 @@
     </w:p>
     <w:p/>
     <w:p/>
+    <w:p/>
     <w:p>
       <w:pPr>
         <w:rPr>
@@ -1433,11 +1558,12 @@
           <w:rtl/>
         </w:rPr>
       </w:pPr>
-      <w:bookmarkStart w:id="2" w:name="_Toc58848621"/>
+      <w:bookmarkStart w:id="2" w:name="_Toc60689924"/>
       <w:r>
         <w:rPr>
           <w:rFonts w:asciiTheme="majorBidi" w:hAnsiTheme="majorBidi"/>
         </w:rPr>
+        <w:lastRenderedPageBreak/>
         <w:t>Overview</w:t>
       </w:r>
       <w:bookmarkEnd w:id="2"/>
@@ -1453,11 +1579,9 @@
       <w:r>
         <w:t>In this project we develop an independent agent that can solve a given maze using various search algorithms - both informed and uninformed while using heuristics we developed.</w:t>
       </w:r>
-      <w:r>
-        <w:br/>
-      </w:r>
-      <w:r>
-        <w:br/>
+    </w:p>
+    <w:p>
+      <w:r>
         <w:t>The goal of the agent is to solve the maze with the cheapest path possible.</w:t>
       </w:r>
       <w:r>
@@ -1470,13 +1594,14 @@
       </w:r>
       <w:proofErr w:type="spellEnd"/>
       <w:r>
-        <w:t xml:space="preserve"> matrix of costs (all costs are 1+), starting point coordinates and goal point coordinates. The agent can move to all 8 adjacency direction.</w:t>
-      </w:r>
-      <w:r>
-        <w:br/>
-      </w:r>
-      <w:r>
-        <w:br/>
+        <w:t xml:space="preserve"> matrix of costs, </w:t>
+      </w:r>
+      <w:r>
+        <w:t>starting point coordinates and goal point coordinates. The agent can move to all 8 adjacency direction.</w:t>
+      </w:r>
+    </w:p>
+    <w:p>
+      <w:r>
         <w:t xml:space="preserve">Working </w:t>
       </w:r>
       <w:r>
@@ -1486,13 +1611,16 @@
         <w:t xml:space="preserve"> this project </w:t>
       </w:r>
       <w:r>
-        <w:t>required research and deep understanding of the algorithms, programming it required a lot of code optimizations and complexity optimizations. One of our major challenges was to come up with the right kind of heuristic.</w:t>
-      </w:r>
-    </w:p>
-    <w:p>
-      <w:r>
-        <w:br/>
-      </w:r>
+        <w:t>required research and deep understanding of the algorithms, programming it required a lot of code optimizations and complexity optimizations. One of our major challenges was to come up with the right kind of heuristic</w:t>
+      </w:r>
+      <w:r>
+        <w:t xml:space="preserve"> and to think of code optimizations</w:t>
+      </w:r>
+      <w:r>
+        <w:t>.</w:t>
+      </w:r>
+    </w:p>
+    <w:p>
       <w:r>
         <w:t>We offer 5 different</w:t>
       </w:r>
@@ -1530,27 +1658,39 @@
       <w:r>
         <w:t>, UCS, IDS to that the agent can solve the maze with while using 2 kinds of consistent heuristic.</w:t>
       </w:r>
+    </w:p>
+    <w:p>
+      <w:r>
+        <w:t xml:space="preserve">We </w:t>
+      </w:r>
+      <w:r>
+        <w:t>provide</w:t>
+      </w:r>
+      <w:r>
+        <w:t xml:space="preserve"> a GUI interface</w:t>
+      </w:r>
+      <w:r>
+        <w:t xml:space="preserve"> to run our program</w:t>
+      </w:r>
+      <w:r>
+        <w:t>, in which you can load mazes, set a time limit, and visualize the solving algorithm and the result path.</w:t>
+      </w:r>
+    </w:p>
+    <w:p>
+      <w:r>
+        <w:t>The results output is via txt file</w:t>
+      </w:r>
+      <w:r>
+        <w:t>, which is generated after a run is completed in the same directory as ‘output_results.txt’ in which you will find statistics of the run.</w:t>
+      </w:r>
+    </w:p>
+    <w:p>
       <w:r>
         <w:br/>
       </w:r>
-    </w:p>
-    <w:p>
-      <w:r>
-        <w:t>The results are presented as __</w:t>
-      </w:r>
       <w:r>
         <w:br/>
       </w:r>
-      <w:r>
-        <w:br/>
-      </w:r>
-    </w:p>
-    <w:p>
-      <w:pPr>
-        <w:rPr>
-          <w:rtl/>
-        </w:rPr>
-      </w:pPr>
     </w:p>
     <w:p>
       <w:pPr>
@@ -1634,23 +1774,13 @@
     </w:p>
     <w:p>
       <w:pPr>
-        <w:rPr>
-          <w:rFonts w:asciiTheme="majorHAnsi" w:eastAsiaTheme="majorEastAsia" w:hAnsiTheme="majorHAnsi" w:cstheme="majorBidi"/>
-          <w:color w:val="2E74B5" w:themeColor="accent1" w:themeShade="BF"/>
-          <w:sz w:val="32"/>
-          <w:szCs w:val="32"/>
-        </w:rPr>
-      </w:pPr>
-    </w:p>
-    <w:p>
-      <w:pPr>
         <w:pStyle w:val="Heading1"/>
         <w:jc w:val="center"/>
         <w:rPr>
           <w:rFonts w:asciiTheme="majorBidi" w:hAnsiTheme="majorBidi"/>
         </w:rPr>
       </w:pPr>
-      <w:bookmarkStart w:id="3" w:name="_Toc58848622"/>
+      <w:bookmarkStart w:id="3" w:name="_Toc60689925"/>
       <w:r>
         <w:rPr>
           <w:rFonts w:asciiTheme="majorBidi" w:hAnsiTheme="majorBidi"/>
@@ -2077,6 +2207,17 @@
       <w:r>
         <w:t>UCS</w:t>
       </w:r>
+      <w:r>
+        <w:t xml:space="preserve"> </w:t>
+      </w:r>
+      <w:r>
+        <w:t xml:space="preserve">+ </w:t>
+      </w:r>
+      <w:proofErr w:type="spellStart"/>
+      <w:r>
+        <w:t>UCS_visualized</w:t>
+      </w:r>
+      <w:proofErr w:type="spellEnd"/>
     </w:p>
     <w:p>
       <w:pPr>
@@ -2089,6 +2230,14 @@
       <w:r>
         <w:t>IDS</w:t>
       </w:r>
+      <w:r>
+        <w:t xml:space="preserve"> + </w:t>
+      </w:r>
+      <w:proofErr w:type="spellStart"/>
+      <w:r>
+        <w:t>IDS_visualized</w:t>
+      </w:r>
+      <w:proofErr w:type="spellEnd"/>
     </w:p>
     <w:p>
       <w:pPr>
@@ -2106,6 +2255,14 @@
         <w:t>star</w:t>
       </w:r>
       <w:proofErr w:type="spellEnd"/>
+      <w:r>
+        <w:t xml:space="preserve"> + </w:t>
+      </w:r>
+      <w:proofErr w:type="spellStart"/>
+      <w:r>
+        <w:t>Astar_visualized</w:t>
+      </w:r>
+      <w:proofErr w:type="spellEnd"/>
     </w:p>
     <w:p>
       <w:pPr>
@@ -2118,6 +2275,14 @@
       <w:r>
         <w:t>IDASTAR</w:t>
       </w:r>
+      <w:r>
+        <w:t xml:space="preserve"> + </w:t>
+      </w:r>
+      <w:proofErr w:type="spellStart"/>
+      <w:r>
+        <w:t>IDASTAR_visualized</w:t>
+      </w:r>
+      <w:proofErr w:type="spellEnd"/>
     </w:p>
     <w:p>
       <w:pPr>
@@ -2138,6 +2303,14 @@
         <w:t>star</w:t>
       </w:r>
       <w:proofErr w:type="spellEnd"/>
+      <w:r>
+        <w:t xml:space="preserve"> + </w:t>
+      </w:r>
+      <w:proofErr w:type="spellStart"/>
+      <w:r>
+        <w:t>BiAstar_visualized</w:t>
+      </w:r>
+      <w:proofErr w:type="spellEnd"/>
     </w:p>
     <w:p>
       <w:pPr>
@@ -2174,18 +2347,6 @@
     <w:p>
       <w:pPr>
         <w:pStyle w:val="ListParagraph"/>
-        <w:numPr>
-          <w:ilvl w:val="0"/>
-          <w:numId w:val="2"/>
-        </w:numPr>
-      </w:pPr>
-      <w:r>
-        <w:t>Priority Queue</w:t>
-      </w:r>
-    </w:p>
-    <w:p>
-      <w:pPr>
-        <w:pStyle w:val="ListParagraph"/>
         <w:ind w:left="1080"/>
       </w:pPr>
     </w:p>
@@ -2234,7 +2395,13 @@
         </w:numPr>
       </w:pPr>
       <w:r>
-        <w:t>Diagonal</w:t>
+        <w:rPr>
+          <w:rFonts w:hint="cs"/>
+        </w:rPr>
+        <w:t>M</w:t>
+      </w:r>
+      <w:r>
+        <w:t>inimum Moves</w:t>
       </w:r>
     </w:p>
     <w:p>
@@ -2291,6 +2458,9 @@
       <w:r>
         <w:t>Read file</w:t>
       </w:r>
+      <w:r>
+        <w:t xml:space="preserve"> \ Write files</w:t>
+      </w:r>
     </w:p>
     <w:p>
       <w:pPr>
@@ -2301,31 +2471,15 @@
         </w:numPr>
       </w:pPr>
       <w:r>
-        <w:t xml:space="preserve">Write </w:t>
-      </w:r>
-      <w:r>
-        <w:t xml:space="preserve"> files </w:t>
-      </w:r>
-      <w:r>
-        <w:t>(TODO)</w:t>
-      </w:r>
-      <w:r>
-        <w:t xml:space="preserve"> </w:t>
+        <w:t>Calculate run statistics.</w:t>
       </w:r>
     </w:p>
     <w:p>
       <w:pPr>
         <w:pStyle w:val="ListParagraph"/>
-        <w:numPr>
-          <w:ilvl w:val="1"/>
-          <w:numId w:val="1"/>
-        </w:numPr>
-      </w:pPr>
-      <w:r>
-        <w:t>Calculate run statistics.</w:t>
-      </w:r>
-    </w:p>
-    <w:p/>
+        <w:ind w:left="1440"/>
+      </w:pPr>
+    </w:p>
     <w:p>
       <w:pPr>
         <w:pStyle w:val="ListParagraph"/>
@@ -2335,7 +2489,7 @@
         </w:numPr>
       </w:pPr>
       <w:r>
-        <w:t>Scripts:</w:t>
+        <w:t>GUI:</w:t>
       </w:r>
     </w:p>
     <w:p>
@@ -2347,85 +2501,25 @@
         </w:numPr>
       </w:pPr>
       <w:r>
-        <w:t>Maze generator</w:t>
-      </w:r>
-    </w:p>
-    <w:p>
-      <w:pPr>
-        <w:rPr>
-          <w:rtl/>
-        </w:rPr>
-      </w:pPr>
-    </w:p>
-    <w:p>
-      <w:pPr>
-        <w:rPr>
-          <w:rtl/>
-        </w:rPr>
-      </w:pPr>
-    </w:p>
-    <w:p/>
-    <w:p>
-      <w:pPr>
-        <w:rPr>
-          <w:rtl/>
-        </w:rPr>
-      </w:pPr>
-    </w:p>
-    <w:p>
-      <w:pPr>
-        <w:pStyle w:val="Heading1"/>
-        <w:jc w:val="center"/>
-        <w:rPr>
-          <w:rFonts w:asciiTheme="majorBidi" w:hAnsiTheme="majorBidi"/>
-        </w:rPr>
-      </w:pPr>
-      <w:bookmarkStart w:id="4" w:name="_Toc58848623"/>
-      <w:r>
-        <w:rPr>
-          <w:rFonts w:asciiTheme="majorBidi" w:hAnsiTheme="majorBidi"/>
-        </w:rPr>
-        <w:lastRenderedPageBreak/>
-        <w:t>Documentation</w:t>
-      </w:r>
-      <w:bookmarkEnd w:id="4"/>
-    </w:p>
-    <w:p>
-      <w:r>
-        <w:br/>
-      </w:r>
-      <w:r>
-        <w:rPr>
-          <w:i/>
-          <w:iCs/>
-        </w:rPr>
-        <w:t>General flow</w:t>
-      </w:r>
-      <w:r>
-        <w:t xml:space="preserve"> of solving a </w:t>
-      </w:r>
-      <w:r>
-        <w:t>maze</w:t>
-      </w:r>
-      <w:r>
-        <w:t xml:space="preserve"> is like so – We open a problem file via utility function, analyze it and generate the entities and variables that are passed into the solving algorithm. After executing, the algorithm passes the statistics to another utility function that prints the results.</w:t>
-      </w:r>
-      <w:r>
-        <w:rPr>
-          <w:rtl/>
-        </w:rPr>
-        <w:br/>
-      </w:r>
-    </w:p>
-    <w:p>
-      <w:pPr>
-        <w:pStyle w:val="Heading2"/>
-      </w:pPr>
-      <w:bookmarkStart w:id="5" w:name="_Toc58848624"/>
-      <w:r>
-        <w:t>Entities:</w:t>
-      </w:r>
-      <w:bookmarkEnd w:id="5"/>
+        <w:t xml:space="preserve">GUI </w:t>
+      </w:r>
+    </w:p>
+    <w:p>
+      <w:pPr>
+        <w:pStyle w:val="ListParagraph"/>
+        <w:numPr>
+          <w:ilvl w:val="0"/>
+          <w:numId w:val="2"/>
+        </w:numPr>
+      </w:pPr>
+      <w:r>
+        <w:t>GUI interface</w:t>
+      </w:r>
+    </w:p>
+    <w:p>
+      <w:pPr>
+        <w:pStyle w:val="ListParagraph"/>
+      </w:pPr>
     </w:p>
     <w:p>
       <w:pPr>
@@ -2436,19 +2530,119 @@
         </w:numPr>
       </w:pPr>
       <w:r>
-        <w:rPr>
-          <w:b/>
-          <w:bCs/>
-        </w:rPr>
-        <w:t>Maze</w:t>
-      </w:r>
-      <w:r>
-        <w:t xml:space="preserve"> – keeps the data about the maze and functions that relate to the maze.</w:t>
-      </w:r>
+        <w:t>Scripts:</w:t>
+      </w:r>
+    </w:p>
+    <w:p>
+      <w:pPr>
+        <w:pStyle w:val="ListParagraph"/>
+        <w:numPr>
+          <w:ilvl w:val="0"/>
+          <w:numId w:val="2"/>
+        </w:numPr>
+      </w:pPr>
+      <w:r>
+        <w:t>Maze generator</w:t>
+      </w:r>
+    </w:p>
+    <w:p>
+      <w:pPr>
+        <w:rPr>
+          <w:rtl/>
+        </w:rPr>
+      </w:pPr>
+    </w:p>
+    <w:p>
+      <w:pPr>
+        <w:rPr>
+          <w:rtl/>
+        </w:rPr>
+      </w:pPr>
+    </w:p>
+    <w:p/>
+    <w:p>
+      <w:pPr>
+        <w:rPr>
+          <w:rtl/>
+        </w:rPr>
+      </w:pPr>
+    </w:p>
+    <w:p>
+      <w:pPr>
+        <w:pStyle w:val="Heading1"/>
+        <w:jc w:val="center"/>
+        <w:rPr>
+          <w:rFonts w:asciiTheme="majorBidi" w:hAnsiTheme="majorBidi"/>
+        </w:rPr>
+      </w:pPr>
+      <w:bookmarkStart w:id="4" w:name="_Toc60689926"/>
+      <w:r>
+        <w:rPr>
+          <w:rFonts w:asciiTheme="majorBidi" w:hAnsiTheme="majorBidi"/>
+        </w:rPr>
+        <w:lastRenderedPageBreak/>
+        <w:t>Documentation</w:t>
+      </w:r>
+      <w:bookmarkEnd w:id="4"/>
+    </w:p>
+    <w:p>
       <w:r>
         <w:br/>
-        <w:t>holds the mazes matrix, starting node,  goal node and size</w:t>
-      </w:r>
+      </w:r>
+      <w:r>
+        <w:rPr>
+          <w:i/>
+          <w:iCs/>
+        </w:rPr>
+        <w:t>General flow</w:t>
+      </w:r>
+      <w:r>
+        <w:t xml:space="preserve"> of solving a </w:t>
+      </w:r>
+      <w:r>
+        <w:t>maze</w:t>
+      </w:r>
+      <w:r>
+        <w:t xml:space="preserve"> is like so – We open a problem file via utility function, analyze it and generate the entities and variables that are passed into the solving algorithm. After executing, the algorithm passes the statistics to another utility function that prints the results.</w:t>
+      </w:r>
+      <w:r>
+        <w:rPr>
+          <w:rtl/>
+        </w:rPr>
+        <w:br/>
+      </w:r>
+      <w:proofErr w:type="gramStart"/>
+      <w:r>
+        <w:t>in</w:t>
+      </w:r>
+      <w:proofErr w:type="gramEnd"/>
+      <w:r>
+        <w:t xml:space="preserve"> case of a visualization, we run visualized algorithm (for example </w:t>
+      </w:r>
+      <w:proofErr w:type="spellStart"/>
+      <w:r>
+        <w:t>UCS_visualized</w:t>
+      </w:r>
+      <w:proofErr w:type="spellEnd"/>
+      <w:r>
+        <w:t xml:space="preserve"> instead of regular UCS) that is painting its steps along the way, and creates visualizations.</w:t>
+      </w:r>
+      <w:r>
+        <w:rPr>
+          <w:rtl/>
+        </w:rPr>
+        <w:br/>
+      </w:r>
+    </w:p>
+    <w:p>
+      <w:pPr>
+        <w:pStyle w:val="Heading2"/>
+      </w:pPr>
+      <w:bookmarkStart w:id="5" w:name="_Toc60689927"/>
+      <w:r>
+        <w:t>Entities:</w:t>
+      </w:r>
+      <w:bookmarkEnd w:id="5"/>
     </w:p>
     <w:p>
       <w:pPr>
@@ -2457,78 +2651,20 @@
           <w:ilvl w:val="0"/>
           <w:numId w:val="1"/>
         </w:numPr>
-        <w:rPr>
-          <w:u w:val="single"/>
-        </w:rPr>
       </w:pPr>
       <w:r>
         <w:rPr>
           <w:b/>
           <w:bCs/>
         </w:rPr>
-        <w:t>Node</w:t>
-      </w:r>
-      <w:r>
-        <w:t xml:space="preserve"> – keeps the data of a</w:t>
-      </w:r>
-      <w:r>
-        <w:t xml:space="preserve"> specific node (cell) in the maze. This entity plays a significant </w:t>
-      </w:r>
-      <w:r>
-        <w:t>role in this program. Each node holds its coordinates, cost, heuristic value, depth, and father node which is used to backtrack when reaching a solution to generate the solution path.</w:t>
-      </w:r>
-      <w:r>
-        <w:rPr>
-          <w:rtl/>
-        </w:rPr>
+        <w:t>Maze</w:t>
+      </w:r>
+      <w:r>
+        <w:t xml:space="preserve"> – keeps the data about the maze and functions that relate to the maze.</w:t>
+      </w:r>
+      <w:r>
         <w:br/>
-      </w:r>
-    </w:p>
-    <w:p>
-      <w:pPr>
-        <w:pStyle w:val="Heading2"/>
-      </w:pPr>
-      <w:bookmarkStart w:id="6" w:name="_Toc58848625"/>
-      <w:r>
-        <w:rPr>
-          <w:rFonts w:hint="cs"/>
-        </w:rPr>
-        <w:t>D</w:t>
-      </w:r>
-      <w:r>
-        <w:t>ata Structures:</w:t>
-      </w:r>
-      <w:bookmarkEnd w:id="6"/>
-      <w:r>
-        <w:t xml:space="preserve"> </w:t>
-      </w:r>
-    </w:p>
-    <w:p>
-      <w:pPr>
-        <w:rPr>
-          <w:rtl/>
-        </w:rPr>
-      </w:pPr>
-      <w:r>
-        <w:t>In order for our code to run fast, we had to invest in choosing the right data structures.</w:t>
-      </w:r>
-      <w:r>
-        <w:br/>
-        <w:t>In this project we used minimum heaps, hash tables and HeapDict which is a data structure tha</w:t>
-      </w:r>
-      <w:r>
-        <w:t>t combines a minimum heap and a</w:t>
-      </w:r>
-      <w:r>
-        <w:t xml:space="preserve"> hash table. This enabled us to search a node with </w:t>
-      </w:r>
-      <w:proofErr w:type="gramStart"/>
-      <w:r>
-        <w:t>O(</w:t>
-      </w:r>
-      <w:proofErr w:type="gramEnd"/>
-      <w:r>
-        <w:t>1) and reduce its value with a cost of O(log(n)). Using this dramatically changed the run time of the algorithms.</w:t>
+        <w:t>holds the mazes matrix, starting node,  goal node and size</w:t>
       </w:r>
     </w:p>
     <w:p>
@@ -2538,27 +2674,92 @@
           <w:ilvl w:val="0"/>
           <w:numId w:val="1"/>
         </w:numPr>
-      </w:pPr>
-      <w:r>
-        <w:rPr>
-          <w:rFonts w:hint="cs"/>
+        <w:rPr>
+          <w:u w:val="single"/>
+        </w:rPr>
+      </w:pPr>
+      <w:r>
+        <w:rPr>
           <w:b/>
           <w:bCs/>
         </w:rPr>
-        <w:t>H</w:t>
-      </w:r>
-      <w:r>
-        <w:rPr>
-          <w:b/>
-          <w:bCs/>
-        </w:rPr>
-        <w:t>ash Table</w:t>
-      </w:r>
-      <w:r>
-        <w:t xml:space="preserve"> –</w:t>
-      </w:r>
-      <w:r>
-        <w:t xml:space="preserve"> we used python’s unsorted dictionary as hash table. </w:t>
+        <w:t>Node</w:t>
+      </w:r>
+      <w:r>
+        <w:t xml:space="preserve"> – keeps the data of a</w:t>
+      </w:r>
+      <w:r>
+        <w:t xml:space="preserve"> specific node (cell) in the maze. This entity plays a significant </w:t>
+      </w:r>
+      <w:r>
+        <w:t>role in this program. Each node holds its coordinates, cost, heuristic value, depth, and father node which is used to backtrack when reaching a solution to generate the solution path.</w:t>
+      </w:r>
+      <w:r>
+        <w:rPr>
+          <w:rtl/>
+        </w:rPr>
+        <w:br/>
+      </w:r>
+    </w:p>
+    <w:p>
+      <w:pPr>
+        <w:pStyle w:val="Heading2"/>
+      </w:pPr>
+      <w:bookmarkStart w:id="6" w:name="_Toc60689928"/>
+      <w:r>
+        <w:rPr>
+          <w:rFonts w:hint="cs"/>
+        </w:rPr>
+        <w:t>D</w:t>
+      </w:r>
+      <w:r>
+        <w:t>ata Structures:</w:t>
+      </w:r>
+      <w:bookmarkEnd w:id="6"/>
+      <w:r>
+        <w:t xml:space="preserve"> </w:t>
+      </w:r>
+    </w:p>
+    <w:p>
+      <w:pPr>
+        <w:rPr>
+          <w:rtl/>
+        </w:rPr>
+      </w:pPr>
+      <w:r>
+        <w:t>In order for our code to run fast, we had to invest in choosing the right data structures.</w:t>
+      </w:r>
+      <w:r>
+        <w:br/>
+        <w:t>In this project we used minimum heaps, hash tables and HeapDict which is a data structure tha</w:t>
+      </w:r>
+      <w:r>
+        <w:t>t combines a minimum heap and a</w:t>
+      </w:r>
+      <w:r>
+        <w:t xml:space="preserve"> hash table. This enabled us to search a node with </w:t>
+      </w:r>
+      <m:oMath>
+        <m:r>
+          <w:rPr>
+            <w:rFonts w:ascii="Cambria Math" w:hAnsi="Cambria Math"/>
+          </w:rPr>
+          <m:t>O(1)</m:t>
+        </m:r>
+      </m:oMath>
+      <w:r>
+        <w:t xml:space="preserve"> and reduce its value with a cost of </w:t>
+      </w:r>
+      <m:oMath>
+        <m:r>
+          <w:rPr>
+            <w:rFonts w:ascii="Cambria Math" w:hAnsi="Cambria Math"/>
+          </w:rPr>
+          <m:t>O(log(n)).</m:t>
+        </m:r>
+      </m:oMath>
+      <w:r>
+        <w:t xml:space="preserve"> Using this dramatically changed the run time of the algorithms.</w:t>
       </w:r>
     </w:p>
     <w:p>
@@ -2571,16 +2772,24 @@
       </w:pPr>
       <w:r>
         <w:rPr>
+          <w:rFonts w:hint="cs"/>
           <w:b/>
           <w:bCs/>
         </w:rPr>
-        <w:t>Minimum Heap</w:t>
-      </w:r>
-      <w:r>
-        <w:t xml:space="preserve"> (Priority Queue) –</w:t>
-      </w:r>
-      <w:r>
-        <w:t xml:space="preserve"> implemented a priority Queue Wrapper</w:t>
+        <w:t>H</w:t>
+      </w:r>
+      <w:r>
+        <w:rPr>
+          <w:b/>
+          <w:bCs/>
+        </w:rPr>
+        <w:t>ash Table</w:t>
+      </w:r>
+      <w:r>
+        <w:t xml:space="preserve"> –</w:t>
+      </w:r>
+      <w:r>
+        <w:t xml:space="preserve"> we used python’s unsorted dictionary as hash table. </w:t>
       </w:r>
     </w:p>
     <w:p>
@@ -2591,6 +2800,7 @@
           <w:numId w:val="1"/>
         </w:numPr>
       </w:pPr>
+      <w:proofErr w:type="spellStart"/>
       <w:r>
         <w:rPr>
           <w:b/>
@@ -2598,6 +2808,7 @@
         </w:rPr>
         <w:t>HeapDict</w:t>
       </w:r>
+      <w:proofErr w:type="spellEnd"/>
       <w:r>
         <w:t xml:space="preserve"> (Hash Table + Minimum Heap) </w:t>
       </w:r>
@@ -2610,7 +2821,7 @@
       <w:pPr>
         <w:pStyle w:val="Heading2"/>
       </w:pPr>
-      <w:bookmarkStart w:id="7" w:name="_Toc58848626"/>
+      <w:bookmarkStart w:id="7" w:name="_Toc60689929"/>
       <w:r>
         <w:t>Algorithms:</w:t>
       </w:r>
@@ -2623,9 +2834,6 @@
           <w:ilvl w:val="0"/>
           <w:numId w:val="1"/>
         </w:numPr>
-        <w:rPr>
-          <w:rFonts w:hint="cs"/>
-        </w:rPr>
       </w:pPr>
       <w:r>
         <w:rPr>
@@ -2677,10 +2885,7 @@
         <w:t xml:space="preserve"> </w:t>
       </w:r>
       <w:r>
-        <w:t>–</w:t>
-      </w:r>
-      <w:r>
-        <w:t xml:space="preserve"> W</w:t>
+        <w:t>– W</w:t>
       </w:r>
       <w:r>
         <w:t xml:space="preserve">e implemented this algorithm via Best First Search template. Instead of </w:t>
@@ -2722,7 +2927,13 @@
         <w:t xml:space="preserve"> </w:t>
       </w:r>
       <w:r>
-        <w:t xml:space="preserve">– To implement this algorithm duplicated the frontier of </w:t>
+        <w:t>– To implement this algorithm</w:t>
+      </w:r>
+      <w:r>
+        <w:t xml:space="preserve"> we</w:t>
+      </w:r>
+      <w:r>
+        <w:t xml:space="preserve"> duplicated the frontier of </w:t>
       </w:r>
       <w:proofErr w:type="spellStart"/>
       <w:r>
@@ -2730,13 +2941,43 @@
       </w:r>
       <w:proofErr w:type="spellEnd"/>
       <w:r>
-        <w:t xml:space="preserve">. While each node that is expanded is first checked if </w:t>
+        <w:t xml:space="preserve">. </w:t>
+      </w:r>
+      <w:r>
+        <w:t>E</w:t>
+      </w:r>
+      <w:r>
+        <w:t xml:space="preserve">ach node that is </w:t>
+      </w:r>
+      <w:r>
+        <w:t>about to expand</w:t>
+      </w:r>
+      <w:r>
+        <w:t xml:space="preserve"> is first checked</w:t>
+      </w:r>
+      <w:r>
+        <w:t xml:space="preserve"> up</w:t>
+      </w:r>
+      <w:r>
+        <w:t xml:space="preserve"> if </w:t>
       </w:r>
       <w:r>
         <w:t>it’s</w:t>
       </w:r>
       <w:r>
-        <w:t xml:space="preserve"> already been explored at the other frontier. Once we find a node that is explored in both frontiers we concatenate their paths and return it as a solution.</w:t>
+        <w:t xml:space="preserve"> already been explored at the other frontier. Once we find a node that is explored in both frontiers we</w:t>
+      </w:r>
+      <w:r>
+        <w:t xml:space="preserve"> keep the search going until we satisfy the extra condition of optimality (until the sum of the evaluations in frontiers is lower than the evaluation of the intersected frontiers). Once we satisfy this condition we c</w:t>
+      </w:r>
+      <w:r>
+        <w:t>oncatenate the</w:t>
+      </w:r>
+      <w:r>
+        <w:t xml:space="preserve"> </w:t>
+      </w:r>
+      <w:r>
+        <w:t>paths and return it as a solution.</w:t>
       </w:r>
     </w:p>
     <w:p>
@@ -2755,7 +2996,41 @@
         <w:t xml:space="preserve">IDS </w:t>
       </w:r>
       <w:r>
-        <w:t xml:space="preserve">– We first implemented a depth limited search via best first search template with key values as minus depth. Then we implement IDS as a loop with increasing depth limit as for each iteration we run a depth limited search. </w:t>
+        <w:t xml:space="preserve">– </w:t>
+      </w:r>
+      <w:r>
+        <w:t>After encountering enormous run time when implementing this algorithm with recursion in classic way, we decided to improve it. F</w:t>
+      </w:r>
+      <w:r>
+        <w:t>irst</w:t>
+      </w:r>
+      <w:r>
+        <w:t xml:space="preserve"> we</w:t>
+      </w:r>
+      <w:r>
+        <w:t xml:space="preserve"> implemented a depth limited </w:t>
+      </w:r>
+      <w:r>
+        <w:lastRenderedPageBreak/>
+        <w:t>search</w:t>
+      </w:r>
+      <w:r>
+        <w:t xml:space="preserve"> iteratively</w:t>
+      </w:r>
+      <w:r>
+        <w:t xml:space="preserve"> via best first search template with key values as minus depth. Then we implement IDS as a loop with increasing depth limit as for each iteration we run a depth limited search. </w:t>
+      </w:r>
+      <w:r>
+        <w:t xml:space="preserve">We </w:t>
+      </w:r>
+      <w:r>
+        <w:t>optimized</w:t>
+      </w:r>
+      <w:r>
+        <w:t xml:space="preserve"> it by saving a visited list, which allows us to not visit a cell twice. The run time results were dramatically </w:t>
+      </w:r>
+      <w:r>
+        <w:t>decreased due to this optimization.</w:t>
       </w:r>
     </w:p>
     <w:p>
@@ -2786,24 +3061,18 @@
         <w:t>–</w:t>
       </w:r>
       <w:r>
-        <w:t xml:space="preserve"> We implemented</w:t>
-      </w:r>
-      <w:r>
-        <w:t xml:space="preserve"> IDS as a loop with increasing </w:t>
-      </w:r>
-      <w:r>
-        <w:t>F bound values</w:t>
-      </w:r>
-      <w:r>
-        <w:t xml:space="preserve"> as for each iteration we run </w:t>
+        <w:t xml:space="preserve"> </w:t>
+      </w:r>
+      <w:r>
+        <w:t xml:space="preserve">After the success with implementing IDS iteratively, we did the same thing here, and used the same optimizations. Our </w:t>
       </w:r>
       <w:proofErr w:type="spellStart"/>
       <w:r>
-        <w:t>Astar</w:t>
+        <w:t>IDAstar</w:t>
       </w:r>
       <w:proofErr w:type="spellEnd"/>
       <w:r>
-        <w:t xml:space="preserve"> with a limited F value.</w:t>
+        <w:t xml:space="preserve"> is basically IDS, and for each iteration we run best first search template with key values as evaluated path costs.</w:t>
       </w:r>
     </w:p>
     <w:p>
@@ -2817,21 +3086,23 @@
       <w:pPr>
         <w:pStyle w:val="Heading2"/>
       </w:pPr>
-      <w:bookmarkStart w:id="8" w:name="_Toc58848627"/>
+      <w:bookmarkStart w:id="8" w:name="_Toc60689930"/>
       <w:r>
         <w:t>Heuristics:</w:t>
       </w:r>
       <w:bookmarkEnd w:id="8"/>
     </w:p>
     <w:p>
-      <w:r>
-        <w:t>We implemented and tested 2 heuristics and compared between them (see _____ later</w:t>
-      </w:r>
-      <w:r>
-        <w:t xml:space="preserve"> also admissible proof.</w:t>
-      </w:r>
-      <w:r>
-        <w:t>).</w:t>
+      <w:pPr>
+        <w:rPr>
+          <w:rtl/>
+        </w:rPr>
+      </w:pPr>
+      <w:r>
+        <w:t>We impl</w:t>
+      </w:r>
+      <w:r>
+        <w:t xml:space="preserve">emented and tested 2 heuristics (comparison report later on) </w:t>
       </w:r>
     </w:p>
     <w:p>
@@ -2848,57 +3119,467 @@
       </w:pPr>
       <w:r>
         <w:rPr>
+          <w:rFonts w:hint="cs"/>
           <w:b/>
           <w:bCs/>
         </w:rPr>
-        <w:t>Diagonal</w:t>
+        <w:t>M</w:t>
       </w:r>
       <w:r>
         <w:rPr>
           <w:b/>
           <w:bCs/>
         </w:rPr>
-        <w:t xml:space="preserve"> - </w:t>
-      </w:r>
-      <w:r>
-        <w:t>The</w:t>
-      </w:r>
-      <w:r>
-        <w:t xml:space="preserve"> main idea behind this heuristic is that diagonal moves are more valuable, thus giving them a lower heuristic value then regular moves.</w:t>
-      </w:r>
-      <w:r>
-        <w:br/>
-      </w:r>
-      <w:proofErr w:type="gramStart"/>
-      <w:r>
-        <w:t>the</w:t>
-      </w:r>
-      <w:proofErr w:type="gramEnd"/>
-      <w:r>
-        <w:t xml:space="preserve"> heuristic calculate the minimum</w:t>
-      </w:r>
-      <w:r>
-        <w:t xml:space="preserve"> diagonal and regular</w:t>
-      </w:r>
-      <w:r>
-        <w:t xml:space="preserve"> moves required from the current node to the goal node (given </w:t>
-      </w:r>
-      <w:r>
-        <w:t xml:space="preserve">there is no walls in the path), and gives the diagonal moves a cost of 0.58 and regular moves cost of 1. </w:t>
-      </w:r>
-      <w:r>
-        <w:br/>
-        <w:t xml:space="preserve">The heuristic value is </w:t>
-      </w:r>
-      <w:r>
-        <w:rPr>
+        <w:t>inimum</w:t>
+      </w:r>
+      <w:r>
+        <w:rPr>
+          <w:b/>
+          <w:bCs/>
+        </w:rPr>
+        <w:t xml:space="preserve"> </w:t>
+      </w:r>
+      <w:r>
+        <w:rPr>
+          <w:rFonts w:hint="cs"/>
+          <w:b/>
+          <w:bCs/>
+        </w:rPr>
+        <w:t>M</w:t>
+      </w:r>
+      <w:r>
+        <w:rPr>
+          <w:b/>
+          <w:bCs/>
+        </w:rPr>
+        <w:t xml:space="preserve">oves </w:t>
+      </w:r>
+      <w:r>
+        <w:rPr>
+          <w:b/>
+          <w:bCs/>
+        </w:rPr>
+        <w:t>–</w:t>
+      </w:r>
+      <w:r>
+        <w:rPr>
+          <w:b/>
+          <w:bCs/>
+        </w:rPr>
+        <w:t xml:space="preserve"> </w:t>
+      </w:r>
+      <w:r>
+        <w:t xml:space="preserve">The main idea is to calculate the exact minimum moves given a maze with walls. </w:t>
+      </w:r>
+      <w:r>
+        <w:t>This heuristic has pre-</w:t>
+      </w:r>
+      <w:r>
+        <w:t>processing</w:t>
+      </w:r>
+      <w:r>
+        <w:t xml:space="preserve"> of running BFS on the entire maze. </w:t>
+      </w:r>
+      <w:r>
+        <w:t>Finding</w:t>
+      </w:r>
+      <w:r>
+        <w:t xml:space="preserve"> and calculating the minimum moves from each position to goal. The heuristic value is then returned for each position in the maze.</w:t>
+      </w:r>
+    </w:p>
+    <w:p>
+      <w:pPr>
+        <w:pStyle w:val="ListParagraph"/>
+        <w:numPr>
+          <w:ilvl w:val="0"/>
+          <w:numId w:val="2"/>
+        </w:numPr>
+        <w:rPr>
+          <w:b/>
+          <w:bCs/>
+        </w:rPr>
+      </w:pPr>
+      <w:r>
+        <w:rPr>
+          <w:b/>
+          <w:bCs/>
           <w:i/>
           <w:iCs/>
           <w:sz w:val="18"/>
           <w:szCs w:val="18"/>
         </w:rPr>
-        <w:t>(#diagonal moves ) * 0.58 + (#regular moves) * 1</w:t>
-      </w:r>
+        <w:t>Proof</w:t>
+      </w:r>
+      <w:r>
+        <w:rPr>
+          <w:b/>
+          <w:bCs/>
+          <w:i/>
+          <w:iCs/>
+          <w:sz w:val="18"/>
+          <w:szCs w:val="18"/>
+        </w:rPr>
+        <w:t xml:space="preserve"> of admissibility</w:t>
+      </w:r>
+      <w:r>
+        <w:rPr>
+          <w:i/>
+          <w:iCs/>
+          <w:sz w:val="18"/>
+          <w:szCs w:val="18"/>
+        </w:rPr>
+        <w:t xml:space="preserve">. Given maze with positive prices. Let’s assume </w:t>
+      </w:r>
+      <m:oMath>
+        <m:r>
+          <w:rPr>
+            <w:rFonts w:ascii="Cambria Math" w:hAnsi="Cambria Math"/>
+            <w:sz w:val="18"/>
+            <w:szCs w:val="18"/>
+          </w:rPr>
+          <m:t>h</m:t>
+        </m:r>
+      </m:oMath>
+      <w:r>
+        <w:rPr>
+          <w:i/>
+          <w:iCs/>
+          <w:sz w:val="18"/>
+          <w:szCs w:val="18"/>
+        </w:rPr>
+        <w:t xml:space="preserve"> is not admissible, thus exists </w:t>
+      </w:r>
+      <m:oMath>
+        <m:r>
+          <w:rPr>
+            <w:rFonts w:ascii="Cambria Math" w:hAnsi="Cambria Math"/>
+            <w:sz w:val="18"/>
+            <w:szCs w:val="18"/>
+          </w:rPr>
+          <m:t>h</m:t>
+        </m:r>
+        <m:d>
+          <m:dPr>
+            <m:ctrlPr>
+              <w:rPr>
+                <w:rFonts w:ascii="Cambria Math" w:hAnsi="Cambria Math"/>
+                <w:i/>
+                <w:iCs/>
+                <w:sz w:val="18"/>
+                <w:szCs w:val="18"/>
+              </w:rPr>
+            </m:ctrlPr>
+          </m:dPr>
+          <m:e>
+            <m:r>
+              <w:rPr>
+                <w:rFonts w:ascii="Cambria Math" w:hAnsi="Cambria Math"/>
+                <w:sz w:val="18"/>
+                <w:szCs w:val="18"/>
+              </w:rPr>
+              <m:t>n</m:t>
+            </m:r>
+          </m:e>
+        </m:d>
+      </m:oMath>
+      <w:r>
+        <w:rPr>
+          <w:i/>
+          <w:iCs/>
+          <w:sz w:val="18"/>
+          <w:szCs w:val="18"/>
+        </w:rPr>
+        <w:t xml:space="preserve"> that oversestimate the goal</w:t>
+      </w:r>
+      <w:r>
+        <w:rPr>
+          <w:rFonts w:hint="cs"/>
+          <w:i/>
+          <w:iCs/>
+          <w:sz w:val="18"/>
+          <w:szCs w:val="18"/>
+          <w:rtl/>
+        </w:rPr>
+        <w:t xml:space="preserve"> </w:t>
+      </w:r>
+      <w:r>
+        <w:rPr>
+          <w:i/>
+          <w:iCs/>
+          <w:sz w:val="18"/>
+          <w:szCs w:val="18"/>
+        </w:rPr>
+        <w:t>-</w:t>
+      </w:r>
+      <w:proofErr w:type="gramStart"/>
+      <w:r>
+        <w:rPr>
+          <w:i/>
+          <w:iCs/>
+          <w:sz w:val="18"/>
+          <w:szCs w:val="18"/>
+        </w:rPr>
+        <w:t xml:space="preserve">&gt; </w:t>
+      </w:r>
+      <w:proofErr w:type="gramEnd"/>
+      <m:oMath>
+        <m:r>
+          <w:rPr>
+            <w:rFonts w:ascii="Cambria Math" w:hAnsi="Cambria Math"/>
+            <w:sz w:val="18"/>
+            <w:szCs w:val="18"/>
+          </w:rPr>
+          <m:t>h</m:t>
+        </m:r>
+        <m:d>
+          <m:dPr>
+            <m:ctrlPr>
+              <w:rPr>
+                <w:rFonts w:ascii="Cambria Math" w:hAnsi="Cambria Math"/>
+                <w:i/>
+                <w:iCs/>
+                <w:sz w:val="18"/>
+                <w:szCs w:val="18"/>
+              </w:rPr>
+            </m:ctrlPr>
+          </m:dPr>
+          <m:e>
+            <m:r>
+              <w:rPr>
+                <w:rFonts w:ascii="Cambria Math" w:hAnsi="Cambria Math"/>
+                <w:sz w:val="18"/>
+                <w:szCs w:val="18"/>
+              </w:rPr>
+              <m:t>n</m:t>
+            </m:r>
+          </m:e>
+        </m:d>
+        <m:r>
+          <w:rPr>
+            <w:rFonts w:ascii="Cambria Math" w:hAnsi="Cambria Math"/>
+            <w:sz w:val="18"/>
+            <w:szCs w:val="18"/>
+          </w:rPr>
+          <m:t>≥</m:t>
+        </m:r>
+        <m:sSup>
+          <m:sSupPr>
+            <m:ctrlPr>
+              <w:rPr>
+                <w:rFonts w:ascii="Cambria Math" w:hAnsi="Cambria Math"/>
+                <w:i/>
+                <w:iCs/>
+                <w:sz w:val="18"/>
+                <w:szCs w:val="18"/>
+              </w:rPr>
+            </m:ctrlPr>
+          </m:sSupPr>
+          <m:e>
+            <m:r>
+              <w:rPr>
+                <w:rFonts w:ascii="Cambria Math" w:hAnsi="Cambria Math"/>
+                <w:sz w:val="18"/>
+                <w:szCs w:val="18"/>
+              </w:rPr>
+              <m:t>h</m:t>
+            </m:r>
+          </m:e>
+          <m:sup>
+            <m:r>
+              <w:rPr>
+                <w:rFonts w:ascii="Cambria Math" w:hAnsi="Cambria Math"/>
+                <w:sz w:val="18"/>
+                <w:szCs w:val="18"/>
+              </w:rPr>
+              <m:t>*</m:t>
+            </m:r>
+          </m:sup>
+        </m:sSup>
+        <m:r>
+          <w:rPr>
+            <w:rFonts w:ascii="Cambria Math" w:hAnsi="Cambria Math"/>
+            <w:sz w:val="18"/>
+            <w:szCs w:val="18"/>
+          </w:rPr>
+          <m:t>(n)</m:t>
+        </m:r>
+      </m:oMath>
+      <w:r>
+        <w:rPr>
+          <w:rFonts w:eastAsiaTheme="minorEastAsia"/>
+          <w:i/>
+          <w:iCs/>
+          <w:sz w:val="18"/>
+          <w:szCs w:val="18"/>
+        </w:rPr>
+        <w:t>. Because the minimum moves required to reach the goal is</w:t>
+      </w:r>
+      <w:r>
+        <w:rPr>
+          <w:rFonts w:eastAsiaTheme="minorEastAsia"/>
+          <w:i/>
+          <w:iCs/>
+          <w:sz w:val="18"/>
+          <w:szCs w:val="18"/>
+        </w:rPr>
+        <w:t xml:space="preserve"> </w:t>
+      </w:r>
+      <w:r>
+        <w:rPr>
+          <w:rFonts w:eastAsiaTheme="minorEastAsia"/>
+          <w:b/>
+          <w:bCs/>
+          <w:i/>
+          <w:iCs/>
+          <w:sz w:val="18"/>
+          <w:szCs w:val="18"/>
+        </w:rPr>
+        <w:t>exactly</w:t>
+      </w:r>
+      <w:r>
+        <w:rPr>
+          <w:rFonts w:eastAsiaTheme="minorEastAsia"/>
+          <w:i/>
+          <w:iCs/>
+          <w:sz w:val="18"/>
+          <w:szCs w:val="18"/>
+        </w:rPr>
+        <w:t xml:space="preserve"> </w:t>
+      </w:r>
+      <m:oMath>
+        <m:r>
+          <w:rPr>
+            <w:rFonts w:ascii="Cambria Math" w:hAnsi="Cambria Math"/>
+            <w:sz w:val="18"/>
+            <w:szCs w:val="18"/>
+          </w:rPr>
+          <m:t>h</m:t>
+        </m:r>
+        <m:d>
+          <m:dPr>
+            <m:ctrlPr>
+              <w:rPr>
+                <w:rFonts w:ascii="Cambria Math" w:hAnsi="Cambria Math"/>
+                <w:i/>
+                <w:iCs/>
+                <w:sz w:val="18"/>
+                <w:szCs w:val="18"/>
+              </w:rPr>
+            </m:ctrlPr>
+          </m:dPr>
+          <m:e>
+            <m:r>
+              <w:rPr>
+                <w:rFonts w:ascii="Cambria Math" w:hAnsi="Cambria Math"/>
+                <w:sz w:val="18"/>
+                <w:szCs w:val="18"/>
+              </w:rPr>
+              <m:t>n</m:t>
+            </m:r>
+          </m:e>
+        </m:d>
+        <m:r>
+          <w:rPr>
+            <w:rFonts w:ascii="Cambria Math" w:hAnsi="Cambria Math"/>
+            <w:sz w:val="18"/>
+            <w:szCs w:val="18"/>
+          </w:rPr>
+          <m:t>,</m:t>
+        </m:r>
+      </m:oMath>
+      <w:r>
+        <w:rPr>
+          <w:rFonts w:eastAsiaTheme="minorEastAsia"/>
+          <w:i/>
+          <w:iCs/>
+          <w:sz w:val="18"/>
+          <w:szCs w:val="18"/>
+        </w:rPr>
+        <w:t xml:space="preserve"> and the optimal price (</w:t>
+      </w:r>
+      <m:oMath>
+        <m:sSup>
+          <m:sSupPr>
+            <m:ctrlPr>
+              <w:rPr>
+                <w:rFonts w:ascii="Cambria Math" w:hAnsi="Cambria Math"/>
+                <w:i/>
+                <w:iCs/>
+                <w:sz w:val="18"/>
+                <w:szCs w:val="18"/>
+              </w:rPr>
+            </m:ctrlPr>
+          </m:sSupPr>
+          <m:e>
+            <m:r>
+              <w:rPr>
+                <w:rFonts w:ascii="Cambria Math" w:hAnsi="Cambria Math"/>
+                <w:sz w:val="18"/>
+                <w:szCs w:val="18"/>
+              </w:rPr>
+              <m:t>h</m:t>
+            </m:r>
+          </m:e>
+          <m:sup>
+            <m:r>
+              <w:rPr>
+                <w:rFonts w:ascii="Cambria Math" w:hAnsi="Cambria Math"/>
+                <w:sz w:val="18"/>
+                <w:szCs w:val="18"/>
+              </w:rPr>
+              <m:t>*</m:t>
+            </m:r>
+          </m:sup>
+        </m:sSup>
+        <m:r>
+          <w:rPr>
+            <w:rFonts w:ascii="Cambria Math" w:hAnsi="Cambria Math"/>
+            <w:sz w:val="18"/>
+            <w:szCs w:val="18"/>
+          </w:rPr>
+          <m:t>(n)</m:t>
+        </m:r>
+      </m:oMath>
+      <w:r>
+        <w:rPr>
+          <w:rFonts w:eastAsiaTheme="minorEastAsia"/>
+          <w:i/>
+          <w:iCs/>
+          <w:sz w:val="18"/>
+          <w:szCs w:val="18"/>
+        </w:rPr>
+        <w:t xml:space="preserve">) is lower than the minimum required moves. One of the moves has to be negative, and this is a contradiction. So </w:t>
+      </w:r>
+      <m:oMath>
+        <m:r>
+          <w:rPr>
+            <w:rFonts w:ascii="Cambria Math" w:eastAsiaTheme="minorEastAsia" w:hAnsi="Cambria Math"/>
+            <w:sz w:val="18"/>
+            <w:szCs w:val="18"/>
+          </w:rPr>
+          <m:t>h</m:t>
+        </m:r>
+      </m:oMath>
+      <w:r>
+        <w:rPr>
+          <w:rFonts w:eastAsiaTheme="minorEastAsia"/>
+          <w:i/>
+          <w:iCs/>
+          <w:sz w:val="18"/>
+          <w:szCs w:val="18"/>
+        </w:rPr>
+        <w:t xml:space="preserve"> is admissible.</w:t>
+      </w:r>
+    </w:p>
+    <w:p>
+      <w:pPr>
+        <w:pStyle w:val="ListParagraph"/>
+        <w:ind w:left="1080"/>
+        <w:rPr>
+          <w:b/>
+          <w:bCs/>
+        </w:rPr>
+      </w:pPr>
     </w:p>
     <w:p>
       <w:pPr>
@@ -2912,40 +3593,499 @@
           <w:bCs/>
         </w:rPr>
       </w:pPr>
-      <w:proofErr w:type="spellStart"/>
       <w:r>
         <w:rPr>
           <w:b/>
           <w:bCs/>
         </w:rPr>
-        <w:t>MovesCounter</w:t>
-      </w:r>
-      <w:proofErr w:type="spellEnd"/>
+        <w:t>Moves</w:t>
+      </w:r>
       <w:r>
         <w:rPr>
           <w:b/>
           <w:bCs/>
         </w:rPr>
-        <w:t xml:space="preserve"> – </w:t>
-      </w:r>
-      <w:r>
-        <w:t>This heuristic calculates the minimum number of moves (any kind, diagonal or regular) that is required to reach the goal node (given there is no walls in the path). And returns this number as the heuristic value.</w:t>
-      </w:r>
-    </w:p>
-    <w:p>
-      <w:pPr>
-        <w:pStyle w:val="ListParagraph"/>
+        <w:t xml:space="preserve"> </w:t>
+      </w:r>
+      <w:r>
         <w:rPr>
           <w:b/>
           <w:bCs/>
         </w:rPr>
+        <w:t xml:space="preserve">Counter – </w:t>
+      </w:r>
+      <w:r>
+        <w:t>This heuristic calculates the minimum number of moves (any kind, diagonal or regular) that is required to reach the goal node (given there is no walls in the path). And returns this number as the heuristic value.</w:t>
+      </w:r>
+    </w:p>
+    <w:p>
+      <w:pPr>
+        <w:pStyle w:val="ListParagraph"/>
+        <w:numPr>
+          <w:ilvl w:val="0"/>
+          <w:numId w:val="2"/>
+        </w:numPr>
+        <w:rPr>
+          <w:b/>
+          <w:bCs/>
+        </w:rPr>
+      </w:pPr>
+      <w:r>
+        <w:rPr>
+          <w:b/>
+          <w:bCs/>
+          <w:i/>
+          <w:iCs/>
+          <w:sz w:val="18"/>
+          <w:szCs w:val="18"/>
+        </w:rPr>
+        <w:t>Proof of admissibility</w:t>
+      </w:r>
+      <w:r>
+        <w:rPr>
+          <w:i/>
+          <w:iCs/>
+          <w:sz w:val="18"/>
+          <w:szCs w:val="18"/>
+        </w:rPr>
+        <w:t xml:space="preserve">. Given maze with positive prices. Let’s assume </w:t>
+      </w:r>
+      <m:oMath>
+        <m:r>
+          <w:rPr>
+            <w:rFonts w:ascii="Cambria Math" w:hAnsi="Cambria Math"/>
+            <w:sz w:val="18"/>
+            <w:szCs w:val="18"/>
+          </w:rPr>
+          <m:t>h</m:t>
+        </m:r>
+      </m:oMath>
+      <w:r>
+        <w:rPr>
+          <w:i/>
+          <w:iCs/>
+          <w:sz w:val="18"/>
+          <w:szCs w:val="18"/>
+        </w:rPr>
+        <w:t xml:space="preserve"> is not admissible, thus exists </w:t>
+      </w:r>
+      <m:oMath>
+        <m:r>
+          <w:rPr>
+            <w:rFonts w:ascii="Cambria Math" w:hAnsi="Cambria Math"/>
+            <w:sz w:val="18"/>
+            <w:szCs w:val="18"/>
+          </w:rPr>
+          <m:t>h</m:t>
+        </m:r>
+        <m:d>
+          <m:dPr>
+            <m:ctrlPr>
+              <w:rPr>
+                <w:rFonts w:ascii="Cambria Math" w:hAnsi="Cambria Math"/>
+                <w:i/>
+                <w:iCs/>
+                <w:sz w:val="18"/>
+                <w:szCs w:val="18"/>
+              </w:rPr>
+            </m:ctrlPr>
+          </m:dPr>
+          <m:e>
+            <m:r>
+              <w:rPr>
+                <w:rFonts w:ascii="Cambria Math" w:hAnsi="Cambria Math"/>
+                <w:sz w:val="18"/>
+                <w:szCs w:val="18"/>
+              </w:rPr>
+              <m:t>n</m:t>
+            </m:r>
+          </m:e>
+        </m:d>
+      </m:oMath>
+      <w:r>
+        <w:rPr>
+          <w:i/>
+          <w:iCs/>
+          <w:sz w:val="18"/>
+          <w:szCs w:val="18"/>
+        </w:rPr>
+        <w:t xml:space="preserve"> that oversestimate the goal</w:t>
+      </w:r>
+      <w:r>
+        <w:rPr>
+          <w:rFonts w:hint="cs"/>
+          <w:i/>
+          <w:iCs/>
+          <w:sz w:val="18"/>
+          <w:szCs w:val="18"/>
+          <w:rtl/>
+        </w:rPr>
+        <w:t xml:space="preserve"> </w:t>
+      </w:r>
+      <w:r>
+        <w:rPr>
+          <w:i/>
+          <w:iCs/>
+          <w:sz w:val="18"/>
+          <w:szCs w:val="18"/>
+        </w:rPr>
+        <w:t>-</w:t>
+      </w:r>
+      <w:proofErr w:type="gramStart"/>
+      <w:r>
+        <w:rPr>
+          <w:i/>
+          <w:iCs/>
+          <w:sz w:val="18"/>
+          <w:szCs w:val="18"/>
+        </w:rPr>
+        <w:t xml:space="preserve">&gt; </w:t>
+      </w:r>
+      <w:proofErr w:type="gramEnd"/>
+      <m:oMath>
+        <m:r>
+          <w:rPr>
+            <w:rFonts w:ascii="Cambria Math" w:hAnsi="Cambria Math"/>
+            <w:sz w:val="18"/>
+            <w:szCs w:val="18"/>
+          </w:rPr>
+          <m:t>h</m:t>
+        </m:r>
+        <m:d>
+          <m:dPr>
+            <m:ctrlPr>
+              <w:rPr>
+                <w:rFonts w:ascii="Cambria Math" w:hAnsi="Cambria Math"/>
+                <w:i/>
+                <w:iCs/>
+                <w:sz w:val="18"/>
+                <w:szCs w:val="18"/>
+              </w:rPr>
+            </m:ctrlPr>
+          </m:dPr>
+          <m:e>
+            <m:r>
+              <w:rPr>
+                <w:rFonts w:ascii="Cambria Math" w:hAnsi="Cambria Math"/>
+                <w:sz w:val="18"/>
+                <w:szCs w:val="18"/>
+              </w:rPr>
+              <m:t>n</m:t>
+            </m:r>
+          </m:e>
+        </m:d>
+        <m:r>
+          <w:rPr>
+            <w:rFonts w:ascii="Cambria Math" w:hAnsi="Cambria Math"/>
+            <w:sz w:val="18"/>
+            <w:szCs w:val="18"/>
+          </w:rPr>
+          <m:t>≥</m:t>
+        </m:r>
+        <m:sSup>
+          <m:sSupPr>
+            <m:ctrlPr>
+              <w:rPr>
+                <w:rFonts w:ascii="Cambria Math" w:hAnsi="Cambria Math"/>
+                <w:i/>
+                <w:iCs/>
+                <w:sz w:val="18"/>
+                <w:szCs w:val="18"/>
+              </w:rPr>
+            </m:ctrlPr>
+          </m:sSupPr>
+          <m:e>
+            <m:r>
+              <w:rPr>
+                <w:rFonts w:ascii="Cambria Math" w:hAnsi="Cambria Math"/>
+                <w:sz w:val="18"/>
+                <w:szCs w:val="18"/>
+              </w:rPr>
+              <m:t>h</m:t>
+            </m:r>
+          </m:e>
+          <m:sup>
+            <m:r>
+              <w:rPr>
+                <w:rFonts w:ascii="Cambria Math" w:hAnsi="Cambria Math"/>
+                <w:sz w:val="18"/>
+                <w:szCs w:val="18"/>
+              </w:rPr>
+              <m:t>*</m:t>
+            </m:r>
+          </m:sup>
+        </m:sSup>
+        <m:r>
+          <w:rPr>
+            <w:rFonts w:ascii="Cambria Math" w:hAnsi="Cambria Math"/>
+            <w:sz w:val="18"/>
+            <w:szCs w:val="18"/>
+          </w:rPr>
+          <m:t>(n)</m:t>
+        </m:r>
+      </m:oMath>
+      <w:r>
+        <w:rPr>
+          <w:rFonts w:eastAsiaTheme="minorEastAsia"/>
+          <w:i/>
+          <w:iCs/>
+          <w:sz w:val="18"/>
+          <w:szCs w:val="18"/>
+        </w:rPr>
+        <w:t>. Because the minimum moves required to reach the goal is</w:t>
+      </w:r>
+      <w:r>
+        <w:rPr>
+          <w:rFonts w:eastAsiaTheme="minorEastAsia"/>
+          <w:i/>
+          <w:iCs/>
+          <w:sz w:val="18"/>
+          <w:szCs w:val="18"/>
+        </w:rPr>
+        <w:t xml:space="preserve"> </w:t>
+      </w:r>
+      <w:r>
+        <w:rPr>
+          <w:rFonts w:eastAsiaTheme="minorEastAsia"/>
+          <w:b/>
+          <w:bCs/>
+          <w:i/>
+          <w:iCs/>
+          <w:sz w:val="18"/>
+          <w:szCs w:val="18"/>
+        </w:rPr>
+        <w:t>at least</w:t>
+      </w:r>
+      <w:r>
+        <w:rPr>
+          <w:rFonts w:eastAsiaTheme="minorEastAsia"/>
+          <w:i/>
+          <w:iCs/>
+          <w:sz w:val="18"/>
+          <w:szCs w:val="18"/>
+        </w:rPr>
+        <w:t xml:space="preserve"> </w:t>
+      </w:r>
+      <m:oMath>
+        <m:r>
+          <w:rPr>
+            <w:rFonts w:ascii="Cambria Math" w:hAnsi="Cambria Math"/>
+            <w:sz w:val="18"/>
+            <w:szCs w:val="18"/>
+          </w:rPr>
+          <m:t>h</m:t>
+        </m:r>
+        <m:d>
+          <m:dPr>
+            <m:ctrlPr>
+              <w:rPr>
+                <w:rFonts w:ascii="Cambria Math" w:hAnsi="Cambria Math"/>
+                <w:i/>
+                <w:iCs/>
+                <w:sz w:val="18"/>
+                <w:szCs w:val="18"/>
+              </w:rPr>
+            </m:ctrlPr>
+          </m:dPr>
+          <m:e>
+            <m:r>
+              <w:rPr>
+                <w:rFonts w:ascii="Cambria Math" w:hAnsi="Cambria Math"/>
+                <w:sz w:val="18"/>
+                <w:szCs w:val="18"/>
+              </w:rPr>
+              <m:t>n</m:t>
+            </m:r>
+          </m:e>
+        </m:d>
+        <m:r>
+          <w:rPr>
+            <w:rFonts w:ascii="Cambria Math" w:hAnsi="Cambria Math"/>
+            <w:sz w:val="18"/>
+            <w:szCs w:val="18"/>
+          </w:rPr>
+          <m:t>,</m:t>
+        </m:r>
+      </m:oMath>
+      <w:r>
+        <w:rPr>
+          <w:rFonts w:eastAsiaTheme="minorEastAsia"/>
+          <w:i/>
+          <w:iCs/>
+          <w:sz w:val="18"/>
+          <w:szCs w:val="18"/>
+        </w:rPr>
+        <w:t xml:space="preserve"> and the optimal price (</w:t>
+      </w:r>
+      <m:oMath>
+        <m:sSup>
+          <m:sSupPr>
+            <m:ctrlPr>
+              <w:rPr>
+                <w:rFonts w:ascii="Cambria Math" w:hAnsi="Cambria Math"/>
+                <w:i/>
+                <w:iCs/>
+                <w:sz w:val="18"/>
+                <w:szCs w:val="18"/>
+              </w:rPr>
+            </m:ctrlPr>
+          </m:sSupPr>
+          <m:e>
+            <m:r>
+              <w:rPr>
+                <w:rFonts w:ascii="Cambria Math" w:hAnsi="Cambria Math"/>
+                <w:sz w:val="18"/>
+                <w:szCs w:val="18"/>
+              </w:rPr>
+              <m:t>h</m:t>
+            </m:r>
+          </m:e>
+          <m:sup>
+            <m:r>
+              <w:rPr>
+                <w:rFonts w:ascii="Cambria Math" w:hAnsi="Cambria Math"/>
+                <w:sz w:val="18"/>
+                <w:szCs w:val="18"/>
+              </w:rPr>
+              <m:t>*</m:t>
+            </m:r>
+          </m:sup>
+        </m:sSup>
+        <m:r>
+          <w:rPr>
+            <w:rFonts w:ascii="Cambria Math" w:hAnsi="Cambria Math"/>
+            <w:sz w:val="18"/>
+            <w:szCs w:val="18"/>
+          </w:rPr>
+          <m:t>(n)</m:t>
+        </m:r>
+      </m:oMath>
+      <w:r>
+        <w:rPr>
+          <w:rFonts w:eastAsiaTheme="minorEastAsia"/>
+          <w:i/>
+          <w:iCs/>
+          <w:sz w:val="18"/>
+          <w:szCs w:val="18"/>
+        </w:rPr>
+        <w:t xml:space="preserve">) is lower than the minimum required moves. One of the moves has to be negative, and this is a contradiction. So </w:t>
+      </w:r>
+      <m:oMath>
+        <m:r>
+          <w:rPr>
+            <w:rFonts w:ascii="Cambria Math" w:eastAsiaTheme="minorEastAsia" w:hAnsi="Cambria Math"/>
+            <w:sz w:val="18"/>
+            <w:szCs w:val="18"/>
+          </w:rPr>
+          <m:t>h</m:t>
+        </m:r>
+      </m:oMath>
+      <w:r>
+        <w:rPr>
+          <w:rFonts w:eastAsiaTheme="minorEastAsia"/>
+          <w:i/>
+          <w:iCs/>
+          <w:sz w:val="18"/>
+          <w:szCs w:val="18"/>
+        </w:rPr>
+        <w:t xml:space="preserve"> is admissible.</w:t>
+      </w:r>
+    </w:p>
+    <w:p>
+      <w:pPr>
+        <w:pStyle w:val="ListParagraph"/>
+        <w:rPr>
+          <w:b/>
+          <w:bCs/>
+        </w:rPr>
+      </w:pPr>
+    </w:p>
+    <w:p>
+      <w:pPr>
+        <w:ind w:left="360"/>
+      </w:pPr>
+      <w:r>
+        <w:rPr>
+          <w:u w:val="single"/>
+        </w:rPr>
+        <w:t>Heuristics Optimizations</w:t>
+      </w:r>
+      <w:proofErr w:type="gramStart"/>
+      <w:r>
+        <w:rPr>
+          <w:u w:val="single"/>
+        </w:rPr>
+        <w:t>:</w:t>
+      </w:r>
+      <w:proofErr w:type="gramEnd"/>
+      <w:r>
+        <w:rPr>
+          <w:b/>
+          <w:bCs/>
+        </w:rPr>
+        <w:br/>
+      </w:r>
+      <w:r>
+        <w:t xml:space="preserve">We added </w:t>
+      </w:r>
+      <w:r>
+        <w:rPr>
+          <w:b/>
+          <w:bCs/>
+        </w:rPr>
+        <w:t>scaling optimization</w:t>
+      </w:r>
+      <w:r>
+        <w:t xml:space="preserve">. We noticed that if the prices are very high, e.g. 20x20 maze with prices of 1000+. The range of heuristics values of Moves Counter is 0-28, this has very low effect on the total price. So we keep the minimum price of the maze and multiply it by the heuristic values. </w:t>
+      </w:r>
+      <w:r>
+        <w:t>G</w:t>
+      </w:r>
+      <w:r>
+        <w:t>iven 20x20 maze with prices of 1000+ a heuristic value th</w:t>
+      </w:r>
+      <w:r>
+        <w:t>at used to be 10 is now 1000*10,</w:t>
+      </w:r>
+      <w:r>
+        <w:t xml:space="preserve"> </w:t>
+      </w:r>
+      <w:r>
+        <w:t>making the heuristic scale</w:t>
+      </w:r>
+      <w:r>
+        <w:t xml:space="preserve"> up well with the maze</w:t>
+      </w:r>
+      <w:r>
+        <w:t xml:space="preserve"> prices</w:t>
+      </w:r>
+      <w:r>
+        <w:t>.</w:t>
+      </w:r>
+    </w:p>
+    <w:p>
+      <w:pPr>
+        <w:pStyle w:val="ListParagraph"/>
+        <w:rPr>
+          <w:b/>
+          <w:bCs/>
+        </w:rPr>
+      </w:pPr>
+    </w:p>
+    <w:p>
+      <w:pPr>
+        <w:pStyle w:val="ListParagraph"/>
+        <w:rPr>
+          <w:b/>
+          <w:bCs/>
+        </w:rPr>
       </w:pPr>
     </w:p>
     <w:p>
       <w:pPr>
         <w:pStyle w:val="Heading2"/>
       </w:pPr>
-      <w:bookmarkStart w:id="9" w:name="_Toc58848628"/>
+      <w:bookmarkStart w:id="9" w:name="_Toc60689931"/>
       <w:r>
         <w:t>Utilities:</w:t>
       </w:r>
@@ -2955,31 +4095,232 @@
       <w:r>
         <w:t>Utilities class is where we implemented our utility functions. Such as reading the problem file, writing the output file, calculating the statistics after a run, etc.</w:t>
       </w:r>
-    </w:p>
-    <w:p>
+      <w:r>
+        <w:t xml:space="preserve"> </w:t>
+      </w:r>
+    </w:p>
+    <w:p/>
+    <w:p>
+      <w:pPr>
+        <w:pStyle w:val="Heading2"/>
+      </w:pPr>
+      <w:bookmarkStart w:id="10" w:name="_Toc60689932"/>
+      <w:r>
+        <w:lastRenderedPageBreak/>
+        <w:t>GUI:</w:t>
+      </w:r>
+      <w:bookmarkEnd w:id="10"/>
+    </w:p>
+    <w:p>
+      <w:r>
+        <w:t>We added</w:t>
+      </w:r>
+      <w:r>
+        <w:t xml:space="preserve"> a GUI interface to our project</w:t>
+      </w:r>
+      <w:r>
+        <w:t xml:space="preserve"> in which you can load </w:t>
+      </w:r>
+      <w:r>
+        <w:t>maze problem files, set running time limit, select the solving algorithm, r</w:t>
+      </w:r>
+      <w:r>
+        <w:t xml:space="preserve">un your problem with </w:t>
+      </w:r>
+      <w:r>
+        <w:t xml:space="preserve">or without </w:t>
+      </w:r>
+      <w:r>
+        <w:t xml:space="preserve">visualizing the algorithm run </w:t>
+      </w:r>
+      <w:r>
+        <w:t>the solution path.</w:t>
+      </w:r>
+    </w:p>
+    <w:p>
+      <w:pPr>
+        <w:pStyle w:val="ListParagraph"/>
+        <w:numPr>
+          <w:ilvl w:val="0"/>
+          <w:numId w:val="1"/>
+        </w:numPr>
+      </w:pPr>
+      <w:r>
+        <w:rPr>
+          <w:b/>
+          <w:bCs/>
+        </w:rPr>
+        <w:t>GUI</w:t>
+      </w:r>
+      <w:r>
+        <w:t xml:space="preserve"> – a singleton class that is responsible for painting the tiles into the screen while the algorithm runs.</w:t>
+      </w:r>
+    </w:p>
+    <w:p>
+      <w:pPr>
+        <w:pStyle w:val="ListParagraph"/>
+        <w:numPr>
+          <w:ilvl w:val="0"/>
+          <w:numId w:val="1"/>
+        </w:numPr>
+      </w:pPr>
+      <w:r>
+        <w:rPr>
+          <w:b/>
+          <w:bCs/>
+        </w:rPr>
+        <w:t>GUI_interface</w:t>
+      </w:r>
+      <w:r>
+        <w:t xml:space="preserve"> – a class that responsible for building up the GUI interface. Has both logic and styling of buttons, windows, report statuses, text boxes, etc. </w:t>
+      </w:r>
+    </w:p>
+    <w:p>
+      <w:r>
+        <w:rPr>
+          <w:noProof/>
+        </w:rPr>
+        <w:drawing>
+          <wp:anchor distT="0" distB="0" distL="114300" distR="114300" simplePos="0" relativeHeight="251663360" behindDoc="1" locked="0" layoutInCell="1" allowOverlap="1">
+            <wp:simplePos x="0" y="0"/>
+            <wp:positionH relativeFrom="margin">
+              <wp:align>center</wp:align>
+            </wp:positionH>
+            <wp:positionV relativeFrom="paragraph">
+              <wp:posOffset>6599</wp:posOffset>
+            </wp:positionV>
+            <wp:extent cx="3227705" cy="3757295"/>
+            <wp:effectExtent l="0" t="0" r="0" b="0"/>
+            <wp:wrapTight wrapText="bothSides">
+              <wp:wrapPolygon edited="0">
+                <wp:start x="0" y="0"/>
+                <wp:lineTo x="0" y="21465"/>
+                <wp:lineTo x="21417" y="21465"/>
+                <wp:lineTo x="21417" y="0"/>
+                <wp:lineTo x="0" y="0"/>
+              </wp:wrapPolygon>
+            </wp:wrapTight>
+            <wp:docPr id="2" name="Picture 2"/>
+            <wp:cNvGraphicFramePr>
+              <a:graphicFrameLocks xmlns:a="http://schemas.openxmlformats.org/drawingml/2006/main" noChangeAspect="1"/>
+            </wp:cNvGraphicFramePr>
+            <a:graphic xmlns:a="http://schemas.openxmlformats.org/drawingml/2006/main">
+              <a:graphicData uri="http://schemas.openxmlformats.org/drawingml/2006/picture">
+                <pic:pic xmlns:pic="http://schemas.openxmlformats.org/drawingml/2006/picture">
+                  <pic:nvPicPr>
+                    <pic:cNvPr id="1" name=""/>
+                    <pic:cNvPicPr/>
+                  </pic:nvPicPr>
+                  <pic:blipFill>
+                    <a:blip r:embed="rId8">
+                      <a:extLst>
+                        <a:ext uri="{28A0092B-C50C-407E-A947-70E740481C1C}">
+                          <a14:useLocalDpi xmlns:a14="http://schemas.microsoft.com/office/drawing/2010/main" val="0"/>
+                        </a:ext>
+                      </a:extLst>
+                    </a:blip>
+                    <a:stretch>
+                      <a:fillRect/>
+                    </a:stretch>
+                  </pic:blipFill>
+                  <pic:spPr>
+                    <a:xfrm>
+                      <a:off x="0" y="0"/>
+                      <a:ext cx="3227705" cy="3757295"/>
+                    </a:xfrm>
+                    <a:prstGeom prst="rect">
+                      <a:avLst/>
+                    </a:prstGeom>
+                  </pic:spPr>
+                </pic:pic>
+              </a:graphicData>
+            </a:graphic>
+            <wp14:sizeRelH relativeFrom="margin">
+              <wp14:pctWidth>0</wp14:pctWidth>
+            </wp14:sizeRelH>
+            <wp14:sizeRelV relativeFrom="margin">
+              <wp14:pctHeight>0</wp14:pctHeight>
+            </wp14:sizeRelV>
+          </wp:anchor>
+        </w:drawing>
+      </w:r>
+    </w:p>
+    <w:p/>
+    <w:p/>
+    <w:p/>
+    <w:p/>
+    <w:p/>
+    <w:p/>
+    <w:p/>
+    <w:p/>
+    <w:p/>
+    <w:p/>
+    <w:p/>
+    <w:p/>
+    <w:p/>
+    <w:p>
+      <w:r>
+        <w:t xml:space="preserve">We recommend running our program </w:t>
+      </w:r>
+      <w:r>
+        <w:t>via</w:t>
+      </w:r>
+      <w:r>
+        <w:t xml:space="preserve"> </w:t>
+      </w:r>
+      <w:r>
+        <w:t>this</w:t>
+      </w:r>
+      <w:r>
+        <w:t xml:space="preserve"> GUI interface</w:t>
+      </w:r>
+      <w:r>
+        <w:t>. Note that the visualization takes a lot of time, so if you are interested in testing the algorithms speed run it without the visualization.</w:t>
+      </w:r>
       <w:r>
         <w:br/>
       </w:r>
     </w:p>
     <w:p>
-      <w:bookmarkStart w:id="10" w:name="_GoBack"/>
-      <w:bookmarkEnd w:id="10"/>
-    </w:p>
-    <w:p>
-      <w:pPr>
-        <w:ind w:left="360"/>
-      </w:pPr>
-      <w:r>
-        <w:t xml:space="preserve"> </w:t>
-      </w:r>
-    </w:p>
-    <w:p>
-      <w:pPr>
-        <w:pStyle w:val="ListParagraph"/>
+      <w:pPr>
+        <w:pStyle w:val="Heading2"/>
+      </w:pPr>
+      <w:bookmarkStart w:id="11" w:name="_Toc60689933"/>
+      <w:r>
+        <w:t>Maze Generator:</w:t>
+      </w:r>
+      <w:bookmarkEnd w:id="11"/>
+    </w:p>
+    <w:p>
+      <w:r>
+        <w:t>In order to test our program we needed mazes, so we wrote a script that generates a maze.</w:t>
+      </w:r>
+      <w:r>
+        <w:br/>
+        <w:t xml:space="preserve">You are welcome to try the script, just run it on its own. You can set the maze size (note that mazes bigger than 200 takes time to generate), you can set the starting point, goal point, walls density (1-9, 1 minimum amount of walls, </w:t>
+      </w:r>
+      <w:proofErr w:type="gramStart"/>
+      <w:r>
+        <w:t>9</w:t>
+      </w:r>
+      <w:proofErr w:type="gramEnd"/>
+      <w:r>
+        <w:t xml:space="preserve"> maximum amount of walls). At the end of the execution the script will print the maze matrix.</w:t>
+      </w:r>
+      <w:r>
         <w:rPr>
           <w:rtl/>
         </w:rPr>
-      </w:pPr>
+        <w:br/>
+      </w:r>
+      <w:r>
+        <w:t>Disclaimer - parts of this script were taken from a GitHub project and was not written by</w:t>
+      </w:r>
+      <w:bookmarkStart w:id="12" w:name="_GoBack"/>
+      <w:bookmarkEnd w:id="12"/>
+      <w:r>
+        <w:t xml:space="preserve"> us.</w:t>
+      </w:r>
     </w:p>
     <w:sectPr>
       <w:pgSz w:w="12240" w:h="15840"/>
@@ -4471,6 +5812,7 @@
   <w:style w:type="character" w:default="1" w:styleId="DefaultParagraphFont">
     <w:name w:val="Default Paragraph Font"/>
     <w:uiPriority w:val="1"/>
+    <w:semiHidden/>
     <w:unhideWhenUsed/>
   </w:style>
   <w:style w:type="table" w:default="1" w:styleId="TableNormal">
@@ -4581,6 +5923,46 @@
       <w:spacing w:after="100"/>
       <w:ind w:left="220"/>
     </w:pPr>
+  </w:style>
+  <w:style w:type="character" w:styleId="PlaceholderText">
+    <w:name w:val="Placeholder Text"/>
+    <w:basedOn w:val="DefaultParagraphFont"/>
+    <w:uiPriority w:val="99"/>
+    <w:semiHidden/>
+    <w:rsid w:val="00EA3A3E"/>
+    <w:rPr>
+      <w:color w:val="808080"/>
+    </w:rPr>
+  </w:style>
+  <w:style w:type="paragraph" w:styleId="BalloonText">
+    <w:name w:val="Balloon Text"/>
+    <w:basedOn w:val="Normal"/>
+    <w:link w:val="BalloonTextChar"/>
+    <w:uiPriority w:val="99"/>
+    <w:semiHidden/>
+    <w:unhideWhenUsed/>
+    <w:rsid w:val="00B35B5D"/>
+    <w:pPr>
+      <w:spacing w:after="0" w:line="240" w:lineRule="auto"/>
+    </w:pPr>
+    <w:rPr>
+      <w:rFonts w:ascii="Segoe UI" w:hAnsi="Segoe UI" w:cs="Segoe UI"/>
+      <w:sz w:val="18"/>
+      <w:szCs w:val="18"/>
+    </w:rPr>
+  </w:style>
+  <w:style w:type="character" w:customStyle="1" w:styleId="BalloonTextChar">
+    <w:name w:val="Balloon Text Char"/>
+    <w:basedOn w:val="DefaultParagraphFont"/>
+    <w:link w:val="BalloonText"/>
+    <w:uiPriority w:val="99"/>
+    <w:semiHidden/>
+    <w:rsid w:val="00B35B5D"/>
+    <w:rPr>
+      <w:rFonts w:ascii="Segoe UI" w:hAnsi="Segoe UI" w:cs="Segoe UI"/>
+      <w:sz w:val="18"/>
+      <w:szCs w:val="18"/>
+    </w:rPr>
   </w:style>
 </w:styles>
 </file>
@@ -4851,7 +6233,7 @@
 </file>
 
 <file path=customXml/itemProps1.xml><?xml version="1.0" encoding="utf-8"?>
-<ds:datastoreItem xmlns:ds="http://schemas.openxmlformats.org/officeDocument/2006/customXml" ds:itemID="{A621683E-BDF9-4371-A3F3-0FA7F8FA188A}">
+<ds:datastoreItem xmlns:ds="http://schemas.openxmlformats.org/officeDocument/2006/customXml" ds:itemID="{5C98A72E-AEA6-48C0-9CF8-A86BF2D2C049}">
   <ds:schemaRefs>
     <ds:schemaRef ds:uri="http://schemas.openxmlformats.org/officeDocument/2006/bibliography"/>
   </ds:schemaRefs>

</xml_diff>